<commit_message>
Removed PP. Hope I didnt screw up anything. Video script laver omvendt fortegn i diff image for at få tracer til at lyse op i stedet for at dæmpe
</commit_message>
<xml_diff>
--- a/Det helt store overblik.docx
+++ b/Det helt store overblik.docx
@@ -52,6 +52,9 @@
         </w:numPr>
       </w:pPr>
       <w:r>
+        <w:rPr>
+          <w:noProof/>
+        </w:rPr>
         <w:drawing>
           <wp:inline distT="0" distB="0" distL="0" distR="0" wp14:anchorId="11092997" wp14:editId="278D3FA1">
             <wp:extent cx="2540410" cy="1924024"/>
@@ -94,6 +97,9 @@
         <w:ind w:left="1080"/>
       </w:pPr>
       <w:r>
+        <w:rPr>
+          <w:noProof/>
+        </w:rPr>
         <w:drawing>
           <wp:inline distT="0" distB="0" distL="0" distR="0" wp14:anchorId="70CEB8AF" wp14:editId="4590106E">
             <wp:extent cx="2843963" cy="2066646"/>
@@ -277,6 +283,41 @@
     <w:p>
       <w:r>
         <w:t>Noter til flere forsøg: Sørg for at køre med samme intensiteter hele tiden. Det er svært, når (HU?)-værdierne ikke er ens for det samme område på tværs af skanninger.</w:t>
+      </w:r>
+    </w:p>
+    <w:p>
+      <w:r>
+        <w:t xml:space="preserve">Sørg for at have referencebillede når det er fuldstændigt tømt for </w:t>
+      </w:r>
+      <w:r>
+        <w:t xml:space="preserve">tracer i 2D projektionerne!!! Så du kan bruge det samme på tværs. Sørg også for at </w:t>
+      </w:r>
+      <w:r>
+        <w:t xml:space="preserve">skylle helt igennem med vand. Tager måske lang tid? Min high pressure video giver ingen mening. Den der ligger derinde nu og hedder </w:t>
+      </w:r>
+      <w:r>
+        <w:t>non-average_THISONE</w:t>
+      </w:r>
+      <w:r>
+        <w:t>, det er high pressure, hvor jeg har brugt low pressur</w:t>
+      </w:r>
+      <w:r>
+        <w:t xml:space="preserve">res </w:t>
+      </w:r>
+      <w:r>
+        <w:t>reference</w:t>
+      </w:r>
+      <w:r>
+        <w:t>-billede som reference til high pressure også. De mindste værdier er negativ</w:t>
+      </w:r>
+      <w:r>
+        <w:t>. Jeg har ikke absolut-værdi. Og det er img-ref, dvs. img er større end ref ved de første frames. Det er jo vildt – dvs. img har allerede haft mere tracer ved frame 1</w:t>
+      </w:r>
+      <w:r>
+        <w:t xml:space="preserve"> end ref havde. Den er IKKE TØMT for tracer!! Så vi får ikke den første front med. Og faktisk så er de sidste frames højere. Dvs. </w:t>
+      </w:r>
+      <w:r>
+        <w:t>img er højere end ref. Dvs. det er endnu mere tømt det sidste… HMMM. Interessant.</w:t>
       </w:r>
     </w:p>
     <w:sectPr>

</xml_diff>

<commit_message>
Åbenbart ændring i overbliksdokument
</commit_message>
<xml_diff>
--- a/Det helt store overblik.docx
+++ b/Det helt store overblik.docx
@@ -318,6 +318,12 @@
       </w:r>
       <w:r>
         <w:t>img er højere end ref. Dvs. det er endnu mere tømt det sidste… HMMM. Interessant.</w:t>
+      </w:r>
+    </w:p>
+    <w:p/>
+    <w:p>
+      <w:r>
+        <w:t>En interessant ting. Ved diff image udligner jeg det stærke cirkulære signal….</w:t>
       </w:r>
     </w:p>
     <w:sectPr>

</xml_diff>